<commit_message>
Change package-lock.json, default template & generetade resume.
</commit_message>
<xml_diff>
--- a/src/templates/default-resume-template.docx
+++ b/src/templates/default-resume-template.docx
@@ -106,7 +106,7 @@
           <w:footerReference w:type="default" r:id="rId3"/>
           <w:type w:val="nextPage"/>
           <w:pgSz w:w="11906" w:h="16838"/>
-          <w:pgMar w:left="1134" w:right="1134" w:header="1134" w:top="1738" w:footer="1134" w:bottom="1738" w:gutter="0"/>
+          <w:pgMar w:left="1134" w:right="1134" w:gutter="0" w:header="1134" w:top="1738" w:footer="1134" w:bottom="1738"/>
           <w:pgNumType w:fmt="decimal"/>
           <w:formProt w:val="false"/>
           <w:textDirection w:val="lrTb"/>
@@ -203,10 +203,25 @@
     </w:p>
     <w:p>
       <w:pPr>
+        <w:pStyle w:val="Normal"/>
+        <w:tabs>
+          <w:tab w:val="clear" w:pos="643"/>
+          <w:tab w:val="right" w:pos="4535" w:leader="none"/>
+        </w:tabs>
+        <w:bidi w:val="0"/>
+        <w:jc w:val="left"/>
+        <w:rPr/>
+      </w:pPr>
+      <w:r>
+        <w:rPr/>
+      </w:r>
+    </w:p>
+    <w:p>
+      <w:pPr>
         <w:sectPr>
           <w:type w:val="continuous"/>
           <w:pgSz w:w="11906" w:h="16838"/>
-          <w:pgMar w:left="1134" w:right="1134" w:header="1134" w:top="1738" w:footer="1134" w:bottom="1738" w:gutter="0"/>
+          <w:pgMar w:left="1134" w:right="1134" w:gutter="0" w:header="1134" w:top="1738" w:footer="1134" w:bottom="1738"/>
           <w:cols w:num="2" w:space="282" w:equalWidth="true" w:sep="false"/>
           <w:formProt w:val="false"/>
           <w:textDirection w:val="lrTb"/>
@@ -230,7 +245,7 @@
         <w:sectPr>
           <w:type w:val="continuous"/>
           <w:pgSz w:w="11906" w:h="16838"/>
-          <w:pgMar w:left="1134" w:right="1134" w:header="1134" w:top="1738" w:footer="1134" w:bottom="1738" w:gutter="0"/>
+          <w:pgMar w:left="1134" w:right="1134" w:gutter="0" w:header="1134" w:top="1738" w:footer="1134" w:bottom="1738"/>
           <w:formProt w:val="false"/>
           <w:textDirection w:val="lrTb"/>
           <w:docGrid w:type="default" w:linePitch="100" w:charSpace="0"/>
@@ -840,7 +855,7 @@
     <w:sectPr>
       <w:type w:val="continuous"/>
       <w:pgSz w:w="11906" w:h="16838"/>
-      <w:pgMar w:left="1134" w:right="1134" w:header="1134" w:top="1738" w:footer="1134" w:bottom="1738" w:gutter="0"/>
+      <w:pgMar w:left="1134" w:right="1134" w:gutter="0" w:header="1134" w:top="1738" w:footer="1134" w:bottom="1738"/>
       <w:formProt w:val="false"/>
       <w:textDirection w:val="lrTb"/>
       <w:docGrid w:type="default" w:linePitch="100" w:charSpace="0"/>

</xml_diff>